<commit_message>
cek laporan dan kerjakan revisi
</commit_message>
<xml_diff>
--- a/proposal.docx
+++ b/proposal.docx
@@ -1,6 +1,6 @@
 
 <file path=word/document.xml><?xml version="1.0" encoding="utf-8"?>
-<w:document xmlns:wpc="http://schemas.microsoft.com/office/word/2010/wordprocessingCanvas" xmlns:cx="http://schemas.microsoft.com/office/drawing/2014/chartex" xmlns:cx1="http://schemas.microsoft.com/office/drawing/2015/9/8/chartex" xmlns:cx2="http://schemas.microsoft.com/office/drawing/2015/10/21/chartex" xmlns:cx3="http://schemas.microsoft.com/office/drawing/2016/5/9/chartex" xmlns:cx4="http://schemas.microsoft.com/office/drawing/2016/5/10/chartex" xmlns:cx5="http://schemas.microsoft.com/office/drawing/2016/5/11/chartex" xmlns:cx6="http://schemas.microsoft.com/office/drawing/2016/5/12/chartex" xmlns:cx7="http://schemas.microsoft.com/office/drawing/2016/5/13/chartex" xmlns:cx8="http://schemas.microsoft.com/office/drawing/2016/5/14/chartex" xmlns:mc="http://schemas.openxmlformats.org/markup-compatibility/2006" xmlns:aink="http://schemas.microsoft.com/office/drawing/2016/ink" xmlns:am3d="http://schemas.microsoft.com/office/drawing/2017/model3d" xmlns:o="urn:schemas-microsoft-com:office:office" xmlns:oel="http://schemas.microsoft.com/office/2019/extlst" xmlns:r="http://schemas.openxmlformats.org/officeDocument/2006/relationships" xmlns:m="http://schemas.openxmlformats.org/officeDocument/2006/math" xmlns:v="urn:schemas-microsoft-com:vml" xmlns:wp14="http://schemas.microsoft.com/office/word/2010/wordprocessingDrawing" xmlns:wp="http://schemas.openxmlformats.org/drawingml/2006/wordprocessingDrawing" xmlns:w10="urn:schemas-microsoft-com:office:word" xmlns:w="http://schemas.openxmlformats.org/wordprocessingml/2006/main" xmlns:w14="http://schemas.microsoft.com/office/word/2010/wordml" xmlns:w15="http://schemas.microsoft.com/office/word/2012/wordml" xmlns:w16cex="http://schemas.microsoft.com/office/word/2018/wordml/cex" xmlns:w16cid="http://schemas.microsoft.com/office/word/2016/wordml/cid" xmlns:w16="http://schemas.microsoft.com/office/word/2018/wordml" xmlns:w16sdtdh="http://schemas.microsoft.com/office/word/2020/wordml/sdtdatahash" xmlns:w16se="http://schemas.microsoft.com/office/word/2015/wordml/symex" xmlns:wpg="http://schemas.microsoft.com/office/word/2010/wordprocessingGroup" xmlns:wpi="http://schemas.microsoft.com/office/word/2010/wordprocessingInk" xmlns:wne="http://schemas.microsoft.com/office/word/2006/wordml" xmlns:wps="http://schemas.microsoft.com/office/word/2010/wordprocessingShape" mc:Ignorable="w14 w15 w16se w16cid w16 w16cex w16sdtdh wp14">
+<w:document xmlns:wpc="http://schemas.microsoft.com/office/word/2010/wordprocessingCanvas" xmlns:cx="http://schemas.microsoft.com/office/drawing/2014/chartex" xmlns:mc="http://schemas.openxmlformats.org/markup-compatibility/2006" xmlns:o="urn:schemas-microsoft-com:office:office" xmlns:r="http://schemas.openxmlformats.org/officeDocument/2006/relationships" xmlns:m="http://schemas.openxmlformats.org/officeDocument/2006/math" xmlns:v="urn:schemas-microsoft-com:vml" xmlns:wp14="http://schemas.microsoft.com/office/word/2010/wordprocessingDrawing" xmlns:wp="http://schemas.openxmlformats.org/drawingml/2006/wordprocessingDrawing" xmlns:w10="urn:schemas-microsoft-com:office:word" xmlns:w="http://schemas.openxmlformats.org/wordprocessingml/2006/main" xmlns:w14="http://schemas.microsoft.com/office/word/2010/wordml" xmlns:w15="http://schemas.microsoft.com/office/word/2012/wordml" xmlns:w16se="http://schemas.microsoft.com/office/word/2015/wordml/symex" xmlns:wpg="http://schemas.microsoft.com/office/word/2010/wordprocessingGroup" xmlns:wpi="http://schemas.microsoft.com/office/word/2010/wordprocessingInk" xmlns:wne="http://schemas.microsoft.com/office/word/2006/wordml" xmlns:wps="http://schemas.microsoft.com/office/word/2010/wordprocessingShape" mc:Ignorable="w14 w15 w16se wp14">
   <w:body>
     <w:p>
       <w:pPr>
@@ -92,6 +92,7 @@
         <w:rPr>
           <w:rFonts w:ascii="Times New Roman" w:hAnsi="Times New Roman" w:cs="Times New Roman"/>
           <w:noProof/>
+          <w:lang w:val="en-US"/>
         </w:rPr>
         <w:drawing>
           <wp:anchor distT="0" distB="0" distL="0" distR="0" simplePos="0" relativeHeight="251659264" behindDoc="0" locked="0" layoutInCell="1" allowOverlap="1" wp14:anchorId="0F16911A" wp14:editId="6FC95C8C">
@@ -851,6 +852,7 @@
           <w:noProof/>
           <w:sz w:val="24"/>
           <w:szCs w:val="28"/>
+          <w:lang w:val="en-US"/>
         </w:rPr>
         <mc:AlternateContent>
           <mc:Choice Requires="wps">
@@ -945,7 +947,47 @@
                                 <w:szCs w:val="24"/>
                                 <w:u w:val="single"/>
                               </w:rPr>
-                              <w:t>Roni Habibi,. S.Kom.,M.T.,SFPC</w:t>
+                              <w:t xml:space="preserve">Roni </w:t>
+                            </w:r>
+                            <w:proofErr w:type="gramStart"/>
+                            <w:r>
+                              <w:rPr>
+                                <w:rFonts w:ascii="Times New Roman" w:hAnsi="Times New Roman" w:cs="Times New Roman"/>
+                                <w:sz w:val="24"/>
+                                <w:szCs w:val="24"/>
+                                <w:u w:val="single"/>
+                              </w:rPr>
+                              <w:t>Habibi,.</w:t>
+                            </w:r>
+                            <w:proofErr w:type="gramEnd"/>
+                            <w:r>
+                              <w:rPr>
+                                <w:rFonts w:ascii="Times New Roman" w:hAnsi="Times New Roman" w:cs="Times New Roman"/>
+                                <w:sz w:val="24"/>
+                                <w:szCs w:val="24"/>
+                                <w:u w:val="single"/>
+                              </w:rPr>
+                              <w:t xml:space="preserve"> </w:t>
+                            </w:r>
+                            <w:proofErr w:type="gramStart"/>
+                            <w:r>
+                              <w:rPr>
+                                <w:rFonts w:ascii="Times New Roman" w:hAnsi="Times New Roman" w:cs="Times New Roman"/>
+                                <w:sz w:val="24"/>
+                                <w:szCs w:val="24"/>
+                                <w:u w:val="single"/>
+                              </w:rPr>
+                              <w:t>S.Kom</w:t>
+                            </w:r>
+                            <w:proofErr w:type="gramEnd"/>
+                            <w:r>
+                              <w:rPr>
+                                <w:rFonts w:ascii="Times New Roman" w:hAnsi="Times New Roman" w:cs="Times New Roman"/>
+                                <w:sz w:val="24"/>
+                                <w:szCs w:val="24"/>
+                                <w:u w:val="single"/>
+                              </w:rPr>
+                              <w:t>.,M.T.,SFPC</w:t>
                             </w:r>
                           </w:p>
                           <w:p>
@@ -995,7 +1037,7 @@
               </wp:anchor>
             </w:drawing>
           </mc:Choice>
-          <mc:Fallback>
+          <mc:Fallback xmlns:w16sdtdh="http://schemas.microsoft.com/office/word/2020/wordml/sdtdatahash" xmlns:w16="http://schemas.microsoft.com/office/word/2018/wordml" xmlns:w16cid="http://schemas.microsoft.com/office/word/2016/wordml/cid" xmlns:w16cex="http://schemas.microsoft.com/office/word/2018/wordml/cex" xmlns:oel="http://schemas.microsoft.com/office/2019/extlst" xmlns:am3d="http://schemas.microsoft.com/office/drawing/2017/model3d" xmlns:aink="http://schemas.microsoft.com/office/drawing/2016/ink" xmlns:cx8="http://schemas.microsoft.com/office/drawing/2016/5/14/chartex" xmlns:cx7="http://schemas.microsoft.com/office/drawing/2016/5/13/chartex" xmlns:cx6="http://schemas.microsoft.com/office/drawing/2016/5/12/chartex" xmlns:cx5="http://schemas.microsoft.com/office/drawing/2016/5/11/chartex" xmlns:cx4="http://schemas.microsoft.com/office/drawing/2016/5/10/chartex" xmlns:cx3="http://schemas.microsoft.com/office/drawing/2016/5/9/chartex" xmlns:cx2="http://schemas.microsoft.com/office/drawing/2015/10/21/chartex" xmlns:cx1="http://schemas.microsoft.com/office/drawing/2015/9/8/chartex">
             <w:pict>
               <v:shapetype w14:anchorId="7040DBC7" id="_x0000_t202" coordsize="21600,21600" o:spt="202" path="m,l,21600r21600,l21600,xe">
                 <v:stroke joinstyle="miter"/>
@@ -1134,6 +1176,8 @@
         <w:lastRenderedPageBreak/>
         <w:t>ABSTRAK</w:t>
       </w:r>
+      <w:bookmarkStart w:id="1" w:name="_GoBack"/>
+      <w:bookmarkEnd w:id="1"/>
     </w:p>
     <w:p/>
     <w:p>
@@ -1147,6 +1191,7 @@
           <w:szCs w:val="24"/>
         </w:rPr>
       </w:pPr>
+      <w:commentRangeStart w:id="2"/>
       <w:r>
         <w:rPr>
           <w:rFonts w:ascii="Times New Roman" w:hAnsi="Times New Roman" w:cs="Times New Roman"/>
@@ -1473,6 +1518,13 @@
         </w:rPr>
         <w:t xml:space="preserve"> acara</w:t>
       </w:r>
+      <w:commentRangeEnd w:id="2"/>
+      <w:r>
+        <w:rPr>
+          <w:rStyle w:val="CommentReference"/>
+        </w:rPr>
+        <w:commentReference w:id="2"/>
+      </w:r>
       <w:r>
         <w:rPr>
           <w:rFonts w:ascii="Times New Roman" w:hAnsi="Times New Roman" w:cs="Times New Roman"/>
@@ -1551,7 +1603,25 @@
           <w:sz w:val="24"/>
           <w:szCs w:val="24"/>
         </w:rPr>
-        <w:t xml:space="preserve"> proses implementasi Pengembangan perangkat lunak menggunakan bahasa pemrograman PHP (hypertext). Preprocessor). Situs web ini  dikembangkan menggunakan metode Air terjun pengembangan perangkat lunak. Metode Waterfall diyakini bisa </w:t>
+        <w:t xml:space="preserve"> proses implementasi Pengembangan perangkat lunak menggunakan bahasa pemrograman PHP (hypertext). Preprocessor). Situs web </w:t>
+      </w:r>
+      <w:proofErr w:type="gramStart"/>
+      <w:r>
+        <w:rPr>
+          <w:rFonts w:ascii="Times New Roman" w:hAnsi="Times New Roman" w:cs="Times New Roman"/>
+          <w:sz w:val="24"/>
+          <w:szCs w:val="24"/>
+        </w:rPr>
+        <w:t>ini  dikembangkan</w:t>
+      </w:r>
+      <w:proofErr w:type="gramEnd"/>
+      <w:r>
+        <w:rPr>
+          <w:rFonts w:ascii="Times New Roman" w:hAnsi="Times New Roman" w:cs="Times New Roman"/>
+          <w:sz w:val="24"/>
+          <w:szCs w:val="24"/>
+        </w:rPr>
+        <w:t xml:space="preserve"> menggunakan metode Air terjun pengembangan perangkat lunak. Metode Waterfall diyakini bisa </w:t>
       </w:r>
       <w:r>
         <w:rPr>
@@ -1699,7 +1769,25 @@
           <w:sz w:val="24"/>
           <w:szCs w:val="24"/>
         </w:rPr>
-        <w:t xml:space="preserve"> Itu dapat diatur berdasarkan jumlah hari, tergantung pada kebutuhan acara  pengguna. </w:t>
+        <w:t xml:space="preserve"> Itu dapat diatur berdasarkan jumlah hari, tergantung pada kebutuhan </w:t>
+      </w:r>
+      <w:proofErr w:type="gramStart"/>
+      <w:r>
+        <w:rPr>
+          <w:rFonts w:ascii="Times New Roman" w:hAnsi="Times New Roman" w:cs="Times New Roman"/>
+          <w:sz w:val="24"/>
+          <w:szCs w:val="24"/>
+        </w:rPr>
+        <w:t>acara  pengguna</w:t>
+      </w:r>
+      <w:proofErr w:type="gramEnd"/>
+      <w:r>
+        <w:rPr>
+          <w:rFonts w:ascii="Times New Roman" w:hAnsi="Times New Roman" w:cs="Times New Roman"/>
+          <w:sz w:val="24"/>
+          <w:szCs w:val="24"/>
+        </w:rPr>
+        <w:t xml:space="preserve">. </w:t>
       </w:r>
       <w:r>
         <w:rPr>
@@ -2005,7 +2093,16 @@
           <w:sz w:val="24"/>
           <w:szCs w:val="24"/>
         </w:rPr>
-        <w:t xml:space="preserve">Judul dalam proyek 3 ini yaitu “ </w:t>
+        <w:t xml:space="preserve">Judul dalam proyek 3 ini yaitu </w:t>
+      </w:r>
+      <w:proofErr w:type="gramStart"/>
+      <w:r>
+        <w:rPr>
+          <w:rFonts w:ascii="Times New Roman" w:hAnsi="Times New Roman" w:cs="Times New Roman"/>
+          <w:sz w:val="24"/>
+          <w:szCs w:val="24"/>
+        </w:rPr>
+        <w:t xml:space="preserve">“ </w:t>
       </w:r>
       <w:r>
         <w:rPr>
@@ -2015,7 +2112,18 @@
           <w:sz w:val="24"/>
           <w:szCs w:val="24"/>
         </w:rPr>
-        <w:t>PERANCANGAN APLIKASI ZELOVENT SEBAGAI</w:t>
+        <w:t>PERANCANGAN</w:t>
+      </w:r>
+      <w:proofErr w:type="gramEnd"/>
+      <w:r>
+        <w:rPr>
+          <w:rFonts w:ascii="Times New Roman" w:hAnsi="Times New Roman" w:cs="Times New Roman"/>
+          <w:b/>
+          <w:bCs/>
+          <w:sz w:val="24"/>
+          <w:szCs w:val="24"/>
+        </w:rPr>
+        <w:t xml:space="preserve"> APLIKASI ZELOVENT SEBAGAI</w:t>
       </w:r>
       <w:r>
         <w:rPr>
@@ -2284,7 +2392,25 @@
           <w:sz w:val="24"/>
           <w:szCs w:val="24"/>
         </w:rPr>
-        <w:t xml:space="preserve">perdagangan sebagai mesin ekonomi. Dampak dari teknologi informasi ini didukung oleh Internet sebagai fasilitas komunikasi yang nyaman dalam transaksi komersial (Pradana, 2015). Penerapan internet dalam bisnis sering disebut perdagangan elektronik (e-commerce). Menurut Laudon dan Laudon (2009), tujuan e-commerce adalah  proses jual beli produk yang berlangsung secara elektronik oleh konsumen dan </w:t>
+        <w:t xml:space="preserve">perdagangan sebagai mesin ekonomi. Dampak dari teknologi informasi ini didukung oleh Internet sebagai fasilitas komunikasi yang nyaman dalam transaksi komersial (Pradana, 2015). Penerapan internet dalam bisnis sering disebut perdagangan elektronik (e-commerce). Menurut Laudon dan Laudon (2009), tujuan e-commerce </w:t>
+      </w:r>
+      <w:proofErr w:type="gramStart"/>
+      <w:r>
+        <w:rPr>
+          <w:rFonts w:ascii="Times New Roman" w:hAnsi="Times New Roman" w:cs="Times New Roman"/>
+          <w:sz w:val="24"/>
+          <w:szCs w:val="24"/>
+        </w:rPr>
+        <w:t>adalah  proses</w:t>
+      </w:r>
+      <w:proofErr w:type="gramEnd"/>
+      <w:r>
+        <w:rPr>
+          <w:rFonts w:ascii="Times New Roman" w:hAnsi="Times New Roman" w:cs="Times New Roman"/>
+          <w:sz w:val="24"/>
+          <w:szCs w:val="24"/>
+        </w:rPr>
+        <w:t xml:space="preserve"> jual beli produk yang berlangsung secara elektronik oleh konsumen dan </w:t>
       </w:r>
       <w:r>
         <w:rPr>
@@ -2382,7 +2508,25 @@
           <w:sz w:val="24"/>
           <w:szCs w:val="24"/>
         </w:rPr>
-        <w:t xml:space="preserve">dapat memberi insentif kepada bisnis untuk menawarkan informasi tentang proses pembelian dan penjualan barang atau jasa dan penggunaan transaksi  elektronik yang lebih kuat dan efisien. Dengan munculnya e-commerce ini, konsumen dapat mengakses informasi tentang produk yang dipasarkan oleh penjual dan mempermudah proses pemesanan suatu produk. </w:t>
+        <w:t xml:space="preserve">dapat memberi insentif kepada bisnis untuk menawarkan informasi tentang proses pembelian dan penjualan barang atau jasa dan penggunaan </w:t>
+      </w:r>
+      <w:proofErr w:type="gramStart"/>
+      <w:r>
+        <w:rPr>
+          <w:rFonts w:ascii="Times New Roman" w:hAnsi="Times New Roman" w:cs="Times New Roman"/>
+          <w:sz w:val="24"/>
+          <w:szCs w:val="24"/>
+        </w:rPr>
+        <w:t>transaksi  elektronik</w:t>
+      </w:r>
+      <w:proofErr w:type="gramEnd"/>
+      <w:r>
+        <w:rPr>
+          <w:rFonts w:ascii="Times New Roman" w:hAnsi="Times New Roman" w:cs="Times New Roman"/>
+          <w:sz w:val="24"/>
+          <w:szCs w:val="24"/>
+        </w:rPr>
+        <w:t xml:space="preserve"> yang lebih kuat dan efisien. Dengan munculnya e-commerce ini, konsumen dapat mengakses informasi tentang produk yang dipasarkan oleh penjual dan mempermudah proses pemesanan suatu produk. </w:t>
       </w:r>
     </w:p>
     <w:p>
@@ -2402,7 +2546,25 @@
           <w:sz w:val="24"/>
           <w:szCs w:val="24"/>
         </w:rPr>
-        <w:t xml:space="preserve">Banyak industri telah mengalami transformasi digital dengan menikmati penerapan  teknologi informasi ini. Salah satunya adalah bisnis event </w:t>
+        <w:t xml:space="preserve">Banyak industri telah mengalami transformasi digital dengan menikmati </w:t>
+      </w:r>
+      <w:proofErr w:type="gramStart"/>
+      <w:r>
+        <w:rPr>
+          <w:rFonts w:ascii="Times New Roman" w:hAnsi="Times New Roman" w:cs="Times New Roman"/>
+          <w:sz w:val="24"/>
+          <w:szCs w:val="24"/>
+        </w:rPr>
+        <w:t>penerapan  teknologi</w:t>
+      </w:r>
+      <w:proofErr w:type="gramEnd"/>
+      <w:r>
+        <w:rPr>
+          <w:rFonts w:ascii="Times New Roman" w:hAnsi="Times New Roman" w:cs="Times New Roman"/>
+          <w:sz w:val="24"/>
+          <w:szCs w:val="24"/>
+        </w:rPr>
+        <w:t xml:space="preserve"> informasi ini. Salah satunya adalah bisnis event </w:t>
       </w:r>
       <w:r>
         <w:rPr>
@@ -2418,7 +2580,25 @@
           <w:sz w:val="24"/>
           <w:szCs w:val="24"/>
         </w:rPr>
-        <w:t xml:space="preserve">hususnya perusahaan acara  atau perusahaan organisasi acara. </w:t>
+        <w:t xml:space="preserve">hususnya perusahaan </w:t>
+      </w:r>
+      <w:proofErr w:type="gramStart"/>
+      <w:r>
+        <w:rPr>
+          <w:rFonts w:ascii="Times New Roman" w:hAnsi="Times New Roman" w:cs="Times New Roman"/>
+          <w:sz w:val="24"/>
+          <w:szCs w:val="24"/>
+        </w:rPr>
+        <w:t>acara  atau</w:t>
+      </w:r>
+      <w:proofErr w:type="gramEnd"/>
+      <w:r>
+        <w:rPr>
+          <w:rFonts w:ascii="Times New Roman" w:hAnsi="Times New Roman" w:cs="Times New Roman"/>
+          <w:sz w:val="24"/>
+          <w:szCs w:val="24"/>
+        </w:rPr>
+        <w:t xml:space="preserve"> perusahaan organisasi acara. </w:t>
       </w:r>
       <w:r>
         <w:rPr>
@@ -2665,7 +2845,25 @@
           <w:sz w:val="24"/>
           <w:szCs w:val="24"/>
         </w:rPr>
-        <w:t xml:space="preserve"> atau vendor dikumpulkan dalam satu platform. Aplikasi yang dikembangkan  bernama </w:t>
+        <w:t xml:space="preserve"> atau vendor dikumpulkan dalam satu platform. Aplikasi yang </w:t>
+      </w:r>
+      <w:proofErr w:type="gramStart"/>
+      <w:r>
+        <w:rPr>
+          <w:rFonts w:ascii="Times New Roman" w:hAnsi="Times New Roman" w:cs="Times New Roman"/>
+          <w:sz w:val="24"/>
+          <w:szCs w:val="24"/>
+        </w:rPr>
+        <w:t>dikembangkan  bernama</w:t>
+      </w:r>
+      <w:proofErr w:type="gramEnd"/>
+      <w:r>
+        <w:rPr>
+          <w:rFonts w:ascii="Times New Roman" w:hAnsi="Times New Roman" w:cs="Times New Roman"/>
+          <w:sz w:val="24"/>
+          <w:szCs w:val="24"/>
+        </w:rPr>
+        <w:t xml:space="preserve"> </w:t>
       </w:r>
       <w:r>
         <w:rPr>
@@ -2713,7 +2911,25 @@
           <w:sz w:val="24"/>
           <w:szCs w:val="24"/>
         </w:rPr>
-        <w:t xml:space="preserve">emilik bisnis dengan konsumen  mencari penyelenggara acara atau </w:t>
+        <w:t xml:space="preserve">emilik bisnis dengan </w:t>
+      </w:r>
+      <w:proofErr w:type="gramStart"/>
+      <w:r>
+        <w:rPr>
+          <w:rFonts w:ascii="Times New Roman" w:hAnsi="Times New Roman" w:cs="Times New Roman"/>
+          <w:sz w:val="24"/>
+          <w:szCs w:val="24"/>
+        </w:rPr>
+        <w:t>konsumen  mencari</w:t>
+      </w:r>
+      <w:proofErr w:type="gramEnd"/>
+      <w:r>
+        <w:rPr>
+          <w:rFonts w:ascii="Times New Roman" w:hAnsi="Times New Roman" w:cs="Times New Roman"/>
+          <w:sz w:val="24"/>
+          <w:szCs w:val="24"/>
+        </w:rPr>
+        <w:t xml:space="preserve"> penyelenggara acara atau </w:t>
       </w:r>
       <w:r>
         <w:rPr>
@@ -2761,7 +2977,25 @@
           <w:sz w:val="24"/>
           <w:szCs w:val="24"/>
         </w:rPr>
-        <w:t>vent akan dikembangkan berdasarkan situs web diakses melalui browser  desktop. Evolusi dari acara yang diharapkan dapat menciptakan peluang baru dan membantu</w:t>
+        <w:t xml:space="preserve">vent akan dikembangkan berdasarkan situs web diakses melalui </w:t>
+      </w:r>
+      <w:proofErr w:type="gramStart"/>
+      <w:r>
+        <w:rPr>
+          <w:rFonts w:ascii="Times New Roman" w:hAnsi="Times New Roman" w:cs="Times New Roman"/>
+          <w:sz w:val="24"/>
+          <w:szCs w:val="24"/>
+        </w:rPr>
+        <w:t>browser  desktop</w:t>
+      </w:r>
+      <w:proofErr w:type="gramEnd"/>
+      <w:r>
+        <w:rPr>
+          <w:rFonts w:ascii="Times New Roman" w:hAnsi="Times New Roman" w:cs="Times New Roman"/>
+          <w:sz w:val="24"/>
+          <w:szCs w:val="24"/>
+        </w:rPr>
+        <w:t>. Evolusi dari acara yang diharapkan dapat menciptakan peluang baru dan membantu</w:t>
       </w:r>
       <w:r>
         <w:rPr>
@@ -2777,7 +3011,25 @@
           <w:sz w:val="24"/>
           <w:szCs w:val="24"/>
         </w:rPr>
-        <w:t>pemilik bisnis di industri mengatur acara, seperti acara penyelenggara atau penjual untuk menjangkau konsumen yang lebih luas di properti sewaan serta manfaat. Konsumen juga dapat memilih penyelenggara acara atau pemasok yang sesuai keinginan dan kebutuhan  konsumen.</w:t>
+        <w:t xml:space="preserve">pemilik bisnis di industri mengatur acara, seperti acara penyelenggara atau penjual untuk menjangkau konsumen yang lebih luas di properti sewaan serta manfaat. Konsumen juga dapat memilih penyelenggara acara atau pemasok yang sesuai keinginan dan </w:t>
+      </w:r>
+      <w:proofErr w:type="gramStart"/>
+      <w:r>
+        <w:rPr>
+          <w:rFonts w:ascii="Times New Roman" w:hAnsi="Times New Roman" w:cs="Times New Roman"/>
+          <w:sz w:val="24"/>
+          <w:szCs w:val="24"/>
+        </w:rPr>
+        <w:t>kebutuhan  konsumen</w:t>
+      </w:r>
+      <w:proofErr w:type="gramEnd"/>
+      <w:r>
+        <w:rPr>
+          <w:rFonts w:ascii="Times New Roman" w:hAnsi="Times New Roman" w:cs="Times New Roman"/>
+          <w:sz w:val="24"/>
+          <w:szCs w:val="24"/>
+        </w:rPr>
+        <w:t>.</w:t>
       </w:r>
       <w:r>
         <w:rPr>
@@ -11326,7 +11578,7 @@
           <w:szCs w:val="28"/>
         </w:rPr>
       </w:pPr>
-      <w:bookmarkStart w:id="1" w:name="_Hlk106039799"/>
+      <w:bookmarkStart w:id="3" w:name="_Hlk106039799"/>
       <w:r>
         <w:rPr>
           <w:rFonts w:ascii="Times New Roman" w:hAnsi="Times New Roman" w:cs="Times New Roman"/>
@@ -11423,7 +11675,7 @@
         <w:t>Kebanyakan dari pemilik usaha event organizer masih memasarkan jasa mereka melalui media sosial, hal ini dapat menyulitkan konsumen dalam mencari dan membandingkan setiap event organizer ataupun vendor, konsumen akan kesulitan terutama dalam memilih dan membandingkan harga dikarenakan harus mencari setiap akun media sosial dari pemilik usaha event organizer maupun vendor untuk membandingkannya, melihat media sosial itu sendiri merupakan platform yang terlalu luas yang akan menyulitkan konsumen dalam menemukan event organizer atau vendor pilihan yang tepat sesuai dengan kebutuhan terhadap pembuatan acara.</w:t>
       </w:r>
     </w:p>
-    <w:bookmarkEnd w:id="1"/>
+    <w:bookmarkEnd w:id="3"/>
     <w:p>
       <w:pPr>
         <w:pStyle w:val="ListParagraph"/>
@@ -11512,7 +11764,16 @@
           <w:sz w:val="24"/>
           <w:szCs w:val="24"/>
         </w:rPr>
-        <w:t>Penjelasan mengenai tahapan dari pengembangan perangkat lunak menggunakan metode waterfall sebagai berikut</w:t>
+        <w:t xml:space="preserve">Penjelasan mengenai tahapan dari pengembangan perangkat lunak menggunakan metode waterfall sebagai </w:t>
+      </w:r>
+      <w:proofErr w:type="gramStart"/>
+      <w:r>
+        <w:rPr>
+          <w:rFonts w:ascii="Times New Roman" w:hAnsi="Times New Roman" w:cs="Times New Roman"/>
+          <w:sz w:val="24"/>
+          <w:szCs w:val="24"/>
+        </w:rPr>
+        <w:t>berikut</w:t>
       </w:r>
       <w:r>
         <w:rPr>
@@ -11528,7 +11789,16 @@
           <w:sz w:val="24"/>
           <w:szCs w:val="24"/>
         </w:rPr>
-        <w:t xml:space="preserve">: </w:t>
+        <w:t>:</w:t>
+      </w:r>
+      <w:proofErr w:type="gramEnd"/>
+      <w:r>
+        <w:rPr>
+          <w:rFonts w:ascii="Times New Roman" w:hAnsi="Times New Roman" w:cs="Times New Roman"/>
+          <w:sz w:val="24"/>
+          <w:szCs w:val="24"/>
+        </w:rPr>
+        <w:t xml:space="preserve"> </w:t>
       </w:r>
     </w:p>
     <w:p>
@@ -11773,7 +12043,25 @@
           <w:sz w:val="24"/>
           <w:szCs w:val="24"/>
         </w:rPr>
-        <w:t xml:space="preserve">Pengertian website adalah sebuah media  yang terdiri dari sekumpulan halaman yang saling terkoneksi dan berhubungan yang ada pada sebuah domain di internet  dengan tujuan </w:t>
+        <w:t xml:space="preserve">Pengertian website adalah sebuah </w:t>
+      </w:r>
+      <w:proofErr w:type="gramStart"/>
+      <w:r>
+        <w:rPr>
+          <w:rFonts w:ascii="Times New Roman" w:hAnsi="Times New Roman" w:cs="Times New Roman"/>
+          <w:sz w:val="24"/>
+          <w:szCs w:val="24"/>
+        </w:rPr>
+        <w:t>media  yang</w:t>
+      </w:r>
+      <w:proofErr w:type="gramEnd"/>
+      <w:r>
+        <w:rPr>
+          <w:rFonts w:ascii="Times New Roman" w:hAnsi="Times New Roman" w:cs="Times New Roman"/>
+          <w:sz w:val="24"/>
+          <w:szCs w:val="24"/>
+        </w:rPr>
+        <w:t xml:space="preserve"> terdiri dari sekumpulan halaman yang saling terkoneksi dan berhubungan yang ada pada sebuah domain di internet  dengan tujuan </w:t>
       </w:r>
       <w:r>
         <w:rPr>
@@ -11830,7 +12118,25 @@
           <w:sz w:val="24"/>
           <w:szCs w:val="24"/>
         </w:rPr>
-        <w:t>PHP adalah singkatan dari Hypertext Pre-processor yang sebelumnya disebut Personal Home Pages, yaitu sebuah bahasa pemrograman scripting server-side, yang terdiri dari sekumpulan instruksi pemrograman yang digunakan untuk membangun sebuah website statis atau dinamis maupun aplikasi Web.[11]</w:t>
+        <w:t xml:space="preserve">PHP adalah singkatan dari Hypertext Pre-processor yang sebelumnya disebut Personal Home Pages, yaitu sebuah bahasa pemrograman scripting server-side, yang terdiri dari sekumpulan instruksi pemrograman yang digunakan untuk membangun sebuah website statis atau dinamis maupun aplikasi </w:t>
+      </w:r>
+      <w:proofErr w:type="gramStart"/>
+      <w:r>
+        <w:rPr>
+          <w:rFonts w:ascii="Times New Roman" w:hAnsi="Times New Roman" w:cs="Times New Roman"/>
+          <w:sz w:val="24"/>
+          <w:szCs w:val="24"/>
+        </w:rPr>
+        <w:t>Web.[</w:t>
+      </w:r>
+      <w:proofErr w:type="gramEnd"/>
+      <w:r>
+        <w:rPr>
+          <w:rFonts w:ascii="Times New Roman" w:hAnsi="Times New Roman" w:cs="Times New Roman"/>
+          <w:sz w:val="24"/>
+          <w:szCs w:val="24"/>
+        </w:rPr>
+        <w:t>11]</w:t>
       </w:r>
     </w:p>
     <w:p>
@@ -11878,7 +12184,16 @@
           <w:sz w:val="24"/>
           <w:szCs w:val="24"/>
         </w:rPr>
-        <w:t>Black box testing merupakan pengujian spesifikasi fungsionalitas dari perangkat lunak yang tidak mengacu pada kode pemrograman perangkat lunak ataupun pengetahuan tentang pemrograman (Febiharsa &amp; Sudana, 2018). Penguji dapat melakukan pengujian dengan memberikan masukan ke perangkat lunak sebagai pengujian spesifikasi fungsional program. Metode pengujian ini dapat diterapkan pada semua tingkatan pengujian perangkat lunak seperti unit, fungsional, integrasi, sistem dan penerimaan pengguna. Penggunaan black box testing diperuntukan untuk</w:t>
+        <w:t xml:space="preserve">Black box testing merupakan pengujian spesifikasi fungsionalitas dari perangkat lunak yang tidak mengacu pada kode pemrograman perangkat lunak ataupun pengetahuan tentang pemrograman (Febiharsa &amp; Sudana, 2018). Penguji dapat melakukan pengujian dengan memberikan masukan ke perangkat lunak sebagai pengujian spesifikasi fungsional program. Metode pengujian ini dapat diterapkan pada semua tingkatan pengujian perangkat lunak seperti unit, fungsional, integrasi, sistem dan penerimaan pengguna. Penggunaan black box testing diperuntukan </w:t>
+      </w:r>
+      <w:proofErr w:type="gramStart"/>
+      <w:r>
+        <w:rPr>
+          <w:rFonts w:ascii="Times New Roman" w:hAnsi="Times New Roman" w:cs="Times New Roman"/>
+          <w:sz w:val="24"/>
+          <w:szCs w:val="24"/>
+        </w:rPr>
+        <w:t>untuk</w:t>
       </w:r>
       <w:r>
         <w:rPr>
@@ -11894,7 +12209,16 @@
           <w:sz w:val="24"/>
           <w:szCs w:val="24"/>
         </w:rPr>
-        <w:t xml:space="preserve">: </w:t>
+        <w:t>:</w:t>
+      </w:r>
+      <w:proofErr w:type="gramEnd"/>
+      <w:r>
+        <w:rPr>
+          <w:rFonts w:ascii="Times New Roman" w:hAnsi="Times New Roman" w:cs="Times New Roman"/>
+          <w:sz w:val="24"/>
+          <w:szCs w:val="24"/>
+        </w:rPr>
+        <w:t xml:space="preserve"> </w:t>
       </w:r>
     </w:p>
     <w:p>
@@ -11974,7 +12298,16 @@
           <w:sz w:val="24"/>
           <w:szCs w:val="24"/>
         </w:rPr>
-        <w:t xml:space="preserve"> Keunggulan dari menggunakan pengujian black box testing sebagai metode pengujian perangkat lunak sebagai berikut</w:t>
+        <w:t xml:space="preserve"> Keunggulan dari menggunakan pengujian black box testing sebagai metode pengujian perangkat lunak sebagai </w:t>
+      </w:r>
+      <w:proofErr w:type="gramStart"/>
+      <w:r>
+        <w:rPr>
+          <w:rFonts w:ascii="Times New Roman" w:hAnsi="Times New Roman" w:cs="Times New Roman"/>
+          <w:sz w:val="24"/>
+          <w:szCs w:val="24"/>
+        </w:rPr>
+        <w:t>berikut</w:t>
       </w:r>
       <w:r>
         <w:rPr>
@@ -11990,7 +12323,16 @@
           <w:sz w:val="24"/>
           <w:szCs w:val="24"/>
         </w:rPr>
-        <w:t xml:space="preserve">: </w:t>
+        <w:t>:</w:t>
+      </w:r>
+      <w:proofErr w:type="gramEnd"/>
+      <w:r>
+        <w:rPr>
+          <w:rFonts w:ascii="Times New Roman" w:hAnsi="Times New Roman" w:cs="Times New Roman"/>
+          <w:sz w:val="24"/>
+          <w:szCs w:val="24"/>
+        </w:rPr>
+        <w:t xml:space="preserve"> </w:t>
       </w:r>
     </w:p>
     <w:p>
@@ -12391,7 +12733,25 @@
           <w:sz w:val="24"/>
           <w:szCs w:val="24"/>
         </w:rPr>
-        <w:t>EVENT ORGANIZER . Jurnal TEKNO KOMPAK.</w:t>
+        <w:t xml:space="preserve">EVENT </w:t>
+      </w:r>
+      <w:proofErr w:type="gramStart"/>
+      <w:r>
+        <w:rPr>
+          <w:rFonts w:ascii="Times New Roman" w:hAnsi="Times New Roman" w:cs="Times New Roman"/>
+          <w:sz w:val="24"/>
+          <w:szCs w:val="24"/>
+        </w:rPr>
+        <w:t>ORGANIZER .</w:t>
+      </w:r>
+      <w:proofErr w:type="gramEnd"/>
+      <w:r>
+        <w:rPr>
+          <w:rFonts w:ascii="Times New Roman" w:hAnsi="Times New Roman" w:cs="Times New Roman"/>
+          <w:sz w:val="24"/>
+          <w:szCs w:val="24"/>
+        </w:rPr>
+        <w:t xml:space="preserve"> Jurnal TEKNO KOMPAK.</w:t>
       </w:r>
       <w:r>
         <w:rPr>
@@ -12505,13 +12865,23 @@
         </w:rPr>
         <w:t xml:space="preserve"> </w:t>
       </w:r>
-      <w:r>
-        <w:rPr>
-          <w:rFonts w:ascii="Times New Roman" w:hAnsi="Times New Roman" w:cs="Times New Roman"/>
-          <w:sz w:val="24"/>
-          <w:szCs w:val="24"/>
-        </w:rPr>
-        <w:t>SONGKET . Jurnal Ilmiah Betrik, Vol. 09, No.01.</w:t>
+      <w:proofErr w:type="gramStart"/>
+      <w:r>
+        <w:rPr>
+          <w:rFonts w:ascii="Times New Roman" w:hAnsi="Times New Roman" w:cs="Times New Roman"/>
+          <w:sz w:val="24"/>
+          <w:szCs w:val="24"/>
+        </w:rPr>
+        <w:t>SONGKET .</w:t>
+      </w:r>
+      <w:proofErr w:type="gramEnd"/>
+      <w:r>
+        <w:rPr>
+          <w:rFonts w:ascii="Times New Roman" w:hAnsi="Times New Roman" w:cs="Times New Roman"/>
+          <w:sz w:val="24"/>
+          <w:szCs w:val="24"/>
+        </w:rPr>
+        <w:t xml:space="preserve"> Jurnal Ilmiah Betrik, Vol. 09, No.01.</w:t>
       </w:r>
     </w:p>
     <w:p>
@@ -12531,7 +12901,25 @@
           <w:sz w:val="24"/>
           <w:szCs w:val="24"/>
         </w:rPr>
-        <w:t>Laudon, J., &amp; Laudon, K. (2009). Management Information Systems: International Edition. E.Pearson Higher Education.</w:t>
+        <w:t xml:space="preserve">Laudon, J., &amp; Laudon, K. (2009). Management Information Systems: International Edition. </w:t>
+      </w:r>
+      <w:proofErr w:type="gramStart"/>
+      <w:r>
+        <w:rPr>
+          <w:rFonts w:ascii="Times New Roman" w:hAnsi="Times New Roman" w:cs="Times New Roman"/>
+          <w:sz w:val="24"/>
+          <w:szCs w:val="24"/>
+        </w:rPr>
+        <w:t>E.Pearson</w:t>
+      </w:r>
+      <w:proofErr w:type="gramEnd"/>
+      <w:r>
+        <w:rPr>
+          <w:rFonts w:ascii="Times New Roman" w:hAnsi="Times New Roman" w:cs="Times New Roman"/>
+          <w:sz w:val="24"/>
+          <w:szCs w:val="24"/>
+        </w:rPr>
+        <w:t xml:space="preserve"> Higher Education.</w:t>
       </w:r>
     </w:p>
     <w:p>
@@ -12691,7 +13079,25 @@
           <w:sz w:val="24"/>
           <w:szCs w:val="24"/>
         </w:rPr>
-        <w:t>ACEPTANCE TESTING. e-Proceeding of Engineering : Vol.5.</w:t>
+        <w:t xml:space="preserve">ACEPTANCE TESTING. e-Proceeding of </w:t>
+      </w:r>
+      <w:proofErr w:type="gramStart"/>
+      <w:r>
+        <w:rPr>
+          <w:rFonts w:ascii="Times New Roman" w:hAnsi="Times New Roman" w:cs="Times New Roman"/>
+          <w:sz w:val="24"/>
+          <w:szCs w:val="24"/>
+        </w:rPr>
+        <w:t>Engineering :</w:t>
+      </w:r>
+      <w:proofErr w:type="gramEnd"/>
+      <w:r>
+        <w:rPr>
+          <w:rFonts w:ascii="Times New Roman" w:hAnsi="Times New Roman" w:cs="Times New Roman"/>
+          <w:sz w:val="24"/>
+          <w:szCs w:val="24"/>
+        </w:rPr>
+        <w:t xml:space="preserve"> Vol.5.</w:t>
       </w:r>
       <w:r>
         <w:rPr>
@@ -12744,8 +13150,35 @@
 </w:document>
 </file>
 
+<file path=word/comments.xml><?xml version="1.0" encoding="utf-8"?>
+<w:comments xmlns:wpc="http://schemas.microsoft.com/office/word/2010/wordprocessingCanvas" xmlns:cx="http://schemas.microsoft.com/office/drawing/2014/chartex" xmlns:mc="http://schemas.openxmlformats.org/markup-compatibility/2006" xmlns:o="urn:schemas-microsoft-com:office:office" xmlns:r="http://schemas.openxmlformats.org/officeDocument/2006/relationships" xmlns:m="http://schemas.openxmlformats.org/officeDocument/2006/math" xmlns:v="urn:schemas-microsoft-com:vml" xmlns:wp14="http://schemas.microsoft.com/office/word/2010/wordprocessingDrawing" xmlns:wp="http://schemas.openxmlformats.org/drawingml/2006/wordprocessingDrawing" xmlns:w10="urn:schemas-microsoft-com:office:word" xmlns:w="http://schemas.openxmlformats.org/wordprocessingml/2006/main" xmlns:w14="http://schemas.microsoft.com/office/word/2010/wordml" xmlns:w15="http://schemas.microsoft.com/office/word/2012/wordml" xmlns:w16se="http://schemas.microsoft.com/office/word/2015/wordml/symex" xmlns:wpg="http://schemas.microsoft.com/office/word/2010/wordprocessingGroup" xmlns:wpi="http://schemas.microsoft.com/office/word/2010/wordprocessingInk" xmlns:wne="http://schemas.microsoft.com/office/word/2006/wordml" xmlns:wps="http://schemas.microsoft.com/office/word/2010/wordprocessingShape" mc:Ignorable="w14 w15 w16se wp14">
+  <w:comment w:id="2" w:author="RONI_AND" w:date="2022-11-30T11:28:00Z" w:initials="R">
+    <w:p>
+      <w:pPr>
+        <w:pStyle w:val="CommentText"/>
+      </w:pPr>
+      <w:r>
+        <w:rPr>
+          <w:rStyle w:val="CommentReference"/>
+        </w:rPr>
+        <w:annotationRef/>
+      </w:r>
+      <w:r>
+        <w:t>Perbaiki ini (sekedar contoh)</w:t>
+      </w:r>
+    </w:p>
+  </w:comment>
+</w:comments>
+</file>
+
+<file path=word/commentsExtended.xml><?xml version="1.0" encoding="utf-8"?>
+<w15:commentsEx xmlns:wpc="http://schemas.microsoft.com/office/word/2010/wordprocessingCanvas" xmlns:cx="http://schemas.microsoft.com/office/drawing/2014/chartex" xmlns:mc="http://schemas.openxmlformats.org/markup-compatibility/2006" xmlns:o="urn:schemas-microsoft-com:office:office" xmlns:r="http://schemas.openxmlformats.org/officeDocument/2006/relationships" xmlns:m="http://schemas.openxmlformats.org/officeDocument/2006/math" xmlns:v="urn:schemas-microsoft-com:vml" xmlns:wp14="http://schemas.microsoft.com/office/word/2010/wordprocessingDrawing" xmlns:wp="http://schemas.openxmlformats.org/drawingml/2006/wordprocessingDrawing" xmlns:w10="urn:schemas-microsoft-com:office:word" xmlns:w="http://schemas.openxmlformats.org/wordprocessingml/2006/main" xmlns:w14="http://schemas.microsoft.com/office/word/2010/wordml" xmlns:w15="http://schemas.microsoft.com/office/word/2012/wordml" xmlns:w16se="http://schemas.microsoft.com/office/word/2015/wordml/symex" xmlns:wpg="http://schemas.microsoft.com/office/word/2010/wordprocessingGroup" xmlns:wpi="http://schemas.microsoft.com/office/word/2010/wordprocessingInk" xmlns:wne="http://schemas.microsoft.com/office/word/2006/wordml" xmlns:wps="http://schemas.microsoft.com/office/word/2010/wordprocessingShape" mc:Ignorable="w14 w15 w16se wp14">
+  <w15:commentEx w15:paraId="6179EC1C" w15:done="0"/>
+</w15:commentsEx>
+</file>
+
 <file path=word/numbering.xml><?xml version="1.0" encoding="utf-8"?>
-<w:numbering xmlns:wpc="http://schemas.microsoft.com/office/word/2010/wordprocessingCanvas" xmlns:cx="http://schemas.microsoft.com/office/drawing/2014/chartex" xmlns:cx1="http://schemas.microsoft.com/office/drawing/2015/9/8/chartex" xmlns:cx2="http://schemas.microsoft.com/office/drawing/2015/10/21/chartex" xmlns:cx3="http://schemas.microsoft.com/office/drawing/2016/5/9/chartex" xmlns:cx4="http://schemas.microsoft.com/office/drawing/2016/5/10/chartex" xmlns:cx5="http://schemas.microsoft.com/office/drawing/2016/5/11/chartex" xmlns:cx6="http://schemas.microsoft.com/office/drawing/2016/5/12/chartex" xmlns:cx7="http://schemas.microsoft.com/office/drawing/2016/5/13/chartex" xmlns:cx8="http://schemas.microsoft.com/office/drawing/2016/5/14/chartex" xmlns:mc="http://schemas.openxmlformats.org/markup-compatibility/2006" xmlns:aink="http://schemas.microsoft.com/office/drawing/2016/ink" xmlns:am3d="http://schemas.microsoft.com/office/drawing/2017/model3d" xmlns:o="urn:schemas-microsoft-com:office:office" xmlns:oel="http://schemas.microsoft.com/office/2019/extlst" xmlns:r="http://schemas.openxmlformats.org/officeDocument/2006/relationships" xmlns:m="http://schemas.openxmlformats.org/officeDocument/2006/math" xmlns:v="urn:schemas-microsoft-com:vml" xmlns:wp14="http://schemas.microsoft.com/office/word/2010/wordprocessingDrawing" xmlns:wp="http://schemas.openxmlformats.org/drawingml/2006/wordprocessingDrawing" xmlns:w10="urn:schemas-microsoft-com:office:word" xmlns:w="http://schemas.openxmlformats.org/wordprocessingml/2006/main" xmlns:w14="http://schemas.microsoft.com/office/word/2010/wordml" xmlns:w15="http://schemas.microsoft.com/office/word/2012/wordml" xmlns:w16cex="http://schemas.microsoft.com/office/word/2018/wordml/cex" xmlns:w16cid="http://schemas.microsoft.com/office/word/2016/wordml/cid" xmlns:w16="http://schemas.microsoft.com/office/word/2018/wordml" xmlns:w16sdtdh="http://schemas.microsoft.com/office/word/2020/wordml/sdtdatahash" xmlns:w16se="http://schemas.microsoft.com/office/word/2015/wordml/symex" xmlns:wpg="http://schemas.microsoft.com/office/word/2010/wordprocessingGroup" xmlns:wpi="http://schemas.microsoft.com/office/word/2010/wordprocessingInk" xmlns:wne="http://schemas.microsoft.com/office/word/2006/wordml" xmlns:wps="http://schemas.microsoft.com/office/word/2010/wordprocessingShape" mc:Ignorable="w14 w15 w16se w16cid w16 w16cex w16sdtdh wp14">
+<w:numbering xmlns:wpc="http://schemas.microsoft.com/office/word/2010/wordprocessingCanvas" xmlns:cx="http://schemas.microsoft.com/office/drawing/2014/chartex" xmlns:mc="http://schemas.openxmlformats.org/markup-compatibility/2006" xmlns:o="urn:schemas-microsoft-com:office:office" xmlns:r="http://schemas.openxmlformats.org/officeDocument/2006/relationships" xmlns:m="http://schemas.openxmlformats.org/officeDocument/2006/math" xmlns:v="urn:schemas-microsoft-com:vml" xmlns:wp14="http://schemas.microsoft.com/office/word/2010/wordprocessingDrawing" xmlns:wp="http://schemas.openxmlformats.org/drawingml/2006/wordprocessingDrawing" xmlns:w10="urn:schemas-microsoft-com:office:word" xmlns:w="http://schemas.openxmlformats.org/wordprocessingml/2006/main" xmlns:w14="http://schemas.microsoft.com/office/word/2010/wordml" xmlns:w15="http://schemas.microsoft.com/office/word/2012/wordml" xmlns:w16se="http://schemas.microsoft.com/office/word/2015/wordml/symex" xmlns:wpg="http://schemas.microsoft.com/office/word/2010/wordprocessingGroup" xmlns:wpi="http://schemas.microsoft.com/office/word/2010/wordprocessingInk" xmlns:wne="http://schemas.microsoft.com/office/word/2006/wordml" xmlns:wps="http://schemas.microsoft.com/office/word/2010/wordprocessingShape" mc:Ignorable="w14 w15 w16se wp14">
   <w:abstractNum w:abstractNumId="0" w15:restartNumberingAfterBreak="0">
     <w:nsid w:val="047D6200"/>
     <w:multiLevelType w:val="hybridMultilevel"/>
@@ -13751,44 +14184,52 @@
       </w:pPr>
     </w:lvl>
   </w:abstractNum>
-  <w:num w:numId="1" w16cid:durableId="1105223018">
+  <w:num w:numId="1">
     <w:abstractNumId w:val="4"/>
   </w:num>
-  <w:num w:numId="2" w16cid:durableId="841164775">
+  <w:num w:numId="2">
     <w:abstractNumId w:val="5"/>
   </w:num>
-  <w:num w:numId="3" w16cid:durableId="1030032361">
+  <w:num w:numId="3">
     <w:abstractNumId w:val="8"/>
   </w:num>
-  <w:num w:numId="4" w16cid:durableId="443233913">
+  <w:num w:numId="4">
     <w:abstractNumId w:val="9"/>
   </w:num>
-  <w:num w:numId="5" w16cid:durableId="2023965910">
+  <w:num w:numId="5">
     <w:abstractNumId w:val="0"/>
   </w:num>
-  <w:num w:numId="6" w16cid:durableId="1073698418">
+  <w:num w:numId="6">
     <w:abstractNumId w:val="3"/>
   </w:num>
-  <w:num w:numId="7" w16cid:durableId="1927376889">
+  <w:num w:numId="7">
     <w:abstractNumId w:val="7"/>
   </w:num>
-  <w:num w:numId="8" w16cid:durableId="239491032">
+  <w:num w:numId="8">
     <w:abstractNumId w:val="6"/>
   </w:num>
-  <w:num w:numId="9" w16cid:durableId="726146927">
+  <w:num w:numId="9">
     <w:abstractNumId w:val="2"/>
   </w:num>
-  <w:num w:numId="10" w16cid:durableId="1230457806">
+  <w:num w:numId="10">
     <w:abstractNumId w:val="10"/>
   </w:num>
-  <w:num w:numId="11" w16cid:durableId="197670537">
+  <w:num w:numId="11">
     <w:abstractNumId w:val="1"/>
   </w:num>
 </w:numbering>
 </file>
 
+<file path=word/people.xml><?xml version="1.0" encoding="utf-8"?>
+<w15:people xmlns:wpc="http://schemas.microsoft.com/office/word/2010/wordprocessingCanvas" xmlns:cx="http://schemas.microsoft.com/office/drawing/2014/chartex" xmlns:mc="http://schemas.openxmlformats.org/markup-compatibility/2006" xmlns:o="urn:schemas-microsoft-com:office:office" xmlns:r="http://schemas.openxmlformats.org/officeDocument/2006/relationships" xmlns:m="http://schemas.openxmlformats.org/officeDocument/2006/math" xmlns:v="urn:schemas-microsoft-com:vml" xmlns:wp14="http://schemas.microsoft.com/office/word/2010/wordprocessingDrawing" xmlns:wp="http://schemas.openxmlformats.org/drawingml/2006/wordprocessingDrawing" xmlns:w10="urn:schemas-microsoft-com:office:word" xmlns:w="http://schemas.openxmlformats.org/wordprocessingml/2006/main" xmlns:w14="http://schemas.microsoft.com/office/word/2010/wordml" xmlns:w15="http://schemas.microsoft.com/office/word/2012/wordml" xmlns:w16se="http://schemas.microsoft.com/office/word/2015/wordml/symex" xmlns:wpg="http://schemas.microsoft.com/office/word/2010/wordprocessingGroup" xmlns:wpi="http://schemas.microsoft.com/office/word/2010/wordprocessingInk" xmlns:wne="http://schemas.microsoft.com/office/word/2006/wordml" xmlns:wps="http://schemas.microsoft.com/office/word/2010/wordprocessingShape" mc:Ignorable="w14 w15 w16se wp14">
+  <w15:person w15:author="RONI_AND">
+    <w15:presenceInfo w15:providerId="None" w15:userId="RONI_AND"/>
+  </w15:person>
+</w15:people>
+</file>
+
 <file path=word/styles.xml><?xml version="1.0" encoding="utf-8"?>
-<w:styles xmlns:mc="http://schemas.openxmlformats.org/markup-compatibility/2006" xmlns:r="http://schemas.openxmlformats.org/officeDocument/2006/relationships" xmlns:w="http://schemas.openxmlformats.org/wordprocessingml/2006/main" xmlns:w14="http://schemas.microsoft.com/office/word/2010/wordml" xmlns:w15="http://schemas.microsoft.com/office/word/2012/wordml" xmlns:w16cex="http://schemas.microsoft.com/office/word/2018/wordml/cex" xmlns:w16cid="http://schemas.microsoft.com/office/word/2016/wordml/cid" xmlns:w16="http://schemas.microsoft.com/office/word/2018/wordml" xmlns:w16sdtdh="http://schemas.microsoft.com/office/word/2020/wordml/sdtdatahash" xmlns:w16se="http://schemas.microsoft.com/office/word/2015/wordml/symex" mc:Ignorable="w14 w15 w16se w16cid w16 w16cex w16sdtdh">
+<w:styles xmlns:mc="http://schemas.openxmlformats.org/markup-compatibility/2006" xmlns:r="http://schemas.openxmlformats.org/officeDocument/2006/relationships" xmlns:w="http://schemas.openxmlformats.org/wordprocessingml/2006/main" xmlns:w14="http://schemas.microsoft.com/office/word/2010/wordml" xmlns:w15="http://schemas.microsoft.com/office/word/2012/wordml" xmlns:w16se="http://schemas.microsoft.com/office/word/2015/wordml/symex" mc:Ignorable="w14 w15 w16se">
   <w:docDefaults>
     <w:rPrDefault>
       <w:rPr>
@@ -13804,7 +14245,7 @@
       </w:pPr>
     </w:pPrDefault>
   </w:docDefaults>
-  <w:latentStyles w:defLockedState="0" w:defUIPriority="99" w:defSemiHidden="0" w:defUnhideWhenUsed="0" w:defQFormat="0" w:count="376">
+  <w:latentStyles w:defLockedState="0" w:defUIPriority="99" w:defSemiHidden="0" w:defUnhideWhenUsed="0" w:defQFormat="0" w:count="371">
     <w:lsdException w:name="Normal" w:uiPriority="0" w:qFormat="1"/>
     <w:lsdException w:name="heading 1" w:uiPriority="9" w:qFormat="1"/>
     <w:lsdException w:name="heading 2" w:semiHidden="1" w:uiPriority="9" w:unhideWhenUsed="1" w:qFormat="1"/>
@@ -14176,11 +14617,6 @@
     <w:lsdException w:name="List Table 5 Dark Accent 6" w:uiPriority="50"/>
     <w:lsdException w:name="List Table 6 Colorful Accent 6" w:uiPriority="51"/>
     <w:lsdException w:name="List Table 7 Colorful Accent 6" w:uiPriority="52"/>
-    <w:lsdException w:name="Mention" w:semiHidden="1" w:unhideWhenUsed="1"/>
-    <w:lsdException w:name="Smart Hyperlink" w:semiHidden="1" w:unhideWhenUsed="1"/>
-    <w:lsdException w:name="Hashtag" w:semiHidden="1" w:unhideWhenUsed="1"/>
-    <w:lsdException w:name="Unresolved Mention" w:semiHidden="1" w:unhideWhenUsed="1"/>
-    <w:lsdException w:name="Smart Link" w:semiHidden="1" w:unhideWhenUsed="1"/>
   </w:latentStyles>
   <w:style w:type="paragraph" w:default="1" w:styleId="Normal">
     <w:name w:val="Normal"/>
@@ -14228,6 +14664,104 @@
     <w:name w:val="ts-alignment-element"/>
     <w:basedOn w:val="DefaultParagraphFont"/>
     <w:rsid w:val="002B2AE0"/>
+  </w:style>
+  <w:style w:type="character" w:styleId="CommentReference">
+    <w:name w:val="annotation reference"/>
+    <w:basedOn w:val="DefaultParagraphFont"/>
+    <w:uiPriority w:val="99"/>
+    <w:semiHidden/>
+    <w:unhideWhenUsed/>
+    <w:rsid w:val="00FC1BFE"/>
+    <w:rPr>
+      <w:sz w:val="16"/>
+      <w:szCs w:val="16"/>
+    </w:rPr>
+  </w:style>
+  <w:style w:type="paragraph" w:styleId="CommentText">
+    <w:name w:val="annotation text"/>
+    <w:basedOn w:val="Normal"/>
+    <w:link w:val="CommentTextChar"/>
+    <w:uiPriority w:val="99"/>
+    <w:semiHidden/>
+    <w:unhideWhenUsed/>
+    <w:rsid w:val="00FC1BFE"/>
+    <w:pPr>
+      <w:spacing w:line="240" w:lineRule="auto"/>
+    </w:pPr>
+    <w:rPr>
+      <w:sz w:val="20"/>
+      <w:szCs w:val="20"/>
+    </w:rPr>
+  </w:style>
+  <w:style w:type="character" w:customStyle="1" w:styleId="CommentTextChar">
+    <w:name w:val="Comment Text Char"/>
+    <w:basedOn w:val="DefaultParagraphFont"/>
+    <w:link w:val="CommentText"/>
+    <w:uiPriority w:val="99"/>
+    <w:semiHidden/>
+    <w:rsid w:val="00FC1BFE"/>
+    <w:rPr>
+      <w:sz w:val="20"/>
+      <w:szCs w:val="20"/>
+    </w:rPr>
+  </w:style>
+  <w:style w:type="paragraph" w:styleId="CommentSubject">
+    <w:name w:val="annotation subject"/>
+    <w:basedOn w:val="CommentText"/>
+    <w:next w:val="CommentText"/>
+    <w:link w:val="CommentSubjectChar"/>
+    <w:uiPriority w:val="99"/>
+    <w:semiHidden/>
+    <w:unhideWhenUsed/>
+    <w:rsid w:val="00FC1BFE"/>
+    <w:rPr>
+      <w:b/>
+      <w:bCs/>
+    </w:rPr>
+  </w:style>
+  <w:style w:type="character" w:customStyle="1" w:styleId="CommentSubjectChar">
+    <w:name w:val="Comment Subject Char"/>
+    <w:basedOn w:val="CommentTextChar"/>
+    <w:link w:val="CommentSubject"/>
+    <w:uiPriority w:val="99"/>
+    <w:semiHidden/>
+    <w:rsid w:val="00FC1BFE"/>
+    <w:rPr>
+      <w:b/>
+      <w:bCs/>
+      <w:sz w:val="20"/>
+      <w:szCs w:val="20"/>
+    </w:rPr>
+  </w:style>
+  <w:style w:type="paragraph" w:styleId="BalloonText">
+    <w:name w:val="Balloon Text"/>
+    <w:basedOn w:val="Normal"/>
+    <w:link w:val="BalloonTextChar"/>
+    <w:uiPriority w:val="99"/>
+    <w:semiHidden/>
+    <w:unhideWhenUsed/>
+    <w:rsid w:val="00FC1BFE"/>
+    <w:pPr>
+      <w:spacing w:after="0" w:line="240" w:lineRule="auto"/>
+    </w:pPr>
+    <w:rPr>
+      <w:rFonts w:ascii="Segoe UI" w:hAnsi="Segoe UI" w:cs="Segoe UI"/>
+      <w:sz w:val="18"/>
+      <w:szCs w:val="18"/>
+    </w:rPr>
+  </w:style>
+  <w:style w:type="character" w:customStyle="1" w:styleId="BalloonTextChar">
+    <w:name w:val="Balloon Text Char"/>
+    <w:basedOn w:val="DefaultParagraphFont"/>
+    <w:link w:val="BalloonText"/>
+    <w:uiPriority w:val="99"/>
+    <w:semiHidden/>
+    <w:rsid w:val="00FC1BFE"/>
+    <w:rPr>
+      <w:rFonts w:ascii="Segoe UI" w:hAnsi="Segoe UI" w:cs="Segoe UI"/>
+      <w:sz w:val="18"/>
+      <w:szCs w:val="18"/>
+    </w:rPr>
   </w:style>
 </w:styles>
 </file>

</xml_diff>